<commit_message>
update charcoal hearth state active
</commit_message>
<xml_diff>
--- a/docs/paradata.docx
+++ b/docs/paradata.docx
@@ -11,6 +11,76 @@
           <w:szCs w:val="24"/>
         </w:rPr>
       </w:pPr>
+    </w:p>
+    <w:p>
+      <w:pPr>
+        <w:jc w:val="center"/>
+        <w:rPr>
+          <w:rFonts w:ascii="Times New Roman" w:hAnsi="Times New Roman" w:cs="Times New Roman"/>
+          <w:sz w:val="24"/>
+          <w:szCs w:val="24"/>
+        </w:rPr>
+      </w:pPr>
+    </w:p>
+    <w:p>
+      <w:pPr>
+        <w:jc w:val="center"/>
+        <w:rPr>
+          <w:rFonts w:ascii="Times New Roman" w:hAnsi="Times New Roman" w:cs="Times New Roman"/>
+          <w:sz w:val="24"/>
+          <w:szCs w:val="24"/>
+        </w:rPr>
+      </w:pPr>
+    </w:p>
+    <w:p>
+      <w:pPr>
+        <w:jc w:val="center"/>
+        <w:rPr>
+          <w:rFonts w:ascii="Times New Roman" w:hAnsi="Times New Roman" w:cs="Times New Roman"/>
+          <w:sz w:val="24"/>
+          <w:szCs w:val="24"/>
+        </w:rPr>
+      </w:pPr>
+    </w:p>
+    <w:p>
+      <w:pPr>
+        <w:jc w:val="center"/>
+        <w:rPr>
+          <w:rFonts w:ascii="Times New Roman" w:hAnsi="Times New Roman" w:cs="Times New Roman"/>
+          <w:sz w:val="24"/>
+          <w:szCs w:val="24"/>
+        </w:rPr>
+      </w:pPr>
+    </w:p>
+    <w:p>
+      <w:pPr>
+        <w:jc w:val="center"/>
+        <w:rPr>
+          <w:rFonts w:ascii="Times New Roman" w:hAnsi="Times New Roman" w:cs="Times New Roman"/>
+          <w:sz w:val="24"/>
+          <w:szCs w:val="24"/>
+        </w:rPr>
+      </w:pPr>
+    </w:p>
+    <w:p>
+      <w:pPr>
+        <w:jc w:val="center"/>
+        <w:rPr>
+          <w:rFonts w:ascii="Times New Roman" w:hAnsi="Times New Roman" w:cs="Times New Roman"/>
+          <w:sz w:val="24"/>
+          <w:szCs w:val="24"/>
+        </w:rPr>
+      </w:pPr>
+    </w:p>
+    <w:p>
+      <w:pPr>
+        <w:jc w:val="center"/>
+        <w:rPr>
+          <w:rFonts w:ascii="Times New Roman" w:hAnsi="Times New Roman" w:cs="Times New Roman"/>
+          <w:sz w:val="24"/>
+          <w:szCs w:val="24"/>
+        </w:rPr>
+      </w:pPr>
       <w:r>
         <w:rPr>
           <w:rFonts w:ascii="Times New Roman" w:hAnsi="Times New Roman" w:cs="Times New Roman"/>
@@ -385,6 +455,7 @@
     </w:p>
     <w:p>
       <w:pPr>
+        <w:ind w:firstLine="720"/>
         <w:jc w:val="both"/>
         <w:rPr>
           <w:rFonts w:ascii="Times New Roman" w:hAnsi="Times New Roman" w:cs="Times New Roman"/>
@@ -563,6 +634,7 @@
     </w:p>
     <w:p>
       <w:pPr>
+        <w:ind w:firstLine="720"/>
         <w:jc w:val="both"/>
         <w:rPr>
           <w:rFonts w:ascii="Times New Roman" w:hAnsi="Times New Roman" w:cs="Times New Roman"/>
@@ -592,7 +664,31 @@
           <w:sz w:val="24"/>
           <w:szCs w:val="24"/>
         </w:rPr>
-        <w:t xml:space="preserve"> or ABM</w:t>
+        <w:t xml:space="preserve"> </w:t>
+      </w:r>
+      <w:r>
+        <w:rPr>
+          <w:rFonts w:ascii="Times New Roman" w:hAnsi="Times New Roman" w:cs="Times New Roman"/>
+          <w:sz w:val="24"/>
+          <w:szCs w:val="24"/>
+        </w:rPr>
+        <w:t>(</w:t>
+      </w:r>
+      <w:r>
+        <w:rPr>
+          <w:rFonts w:ascii="Times New Roman" w:hAnsi="Times New Roman" w:cs="Times New Roman"/>
+          <w:sz w:val="24"/>
+          <w:szCs w:val="24"/>
+        </w:rPr>
+        <w:t>ABM</w:t>
+      </w:r>
+      <w:r>
+        <w:rPr>
+          <w:rFonts w:ascii="Times New Roman" w:hAnsi="Times New Roman" w:cs="Times New Roman"/>
+          <w:sz w:val="24"/>
+          <w:szCs w:val="24"/>
+        </w:rPr>
+        <w:t>)</w:t>
       </w:r>
       <w:r>
         <w:rPr>
@@ -652,7 +748,7 @@
           <w:sz w:val="24"/>
           <w:szCs w:val="24"/>
         </w:rPr>
-        <w:t xml:space="preserve">an ABM written in </w:t>
+        <w:t xml:space="preserve">ABM written in </w:t>
       </w:r>
       <w:r>
         <w:rPr>
@@ -703,7 +799,7 @@
           <w:sz w:val="24"/>
           <w:szCs w:val="24"/>
         </w:rPr>
-        <w:t xml:space="preserve">, an ABM </w:t>
+        <w:t xml:space="preserve">, an </w:t>
       </w:r>
       <w:r>
         <w:rPr>
@@ -719,7 +815,7 @@
           <w:sz w:val="24"/>
           <w:szCs w:val="24"/>
         </w:rPr>
-        <w:t xml:space="preserve">platform and Mesa, </w:t>
+        <w:t xml:space="preserve">ABM platform and Mesa, </w:t>
       </w:r>
       <w:r>
         <w:rPr>
@@ -1061,6 +1157,7 @@
     </w:p>
     <w:p>
       <w:pPr>
+        <w:ind w:firstLine="720"/>
         <w:jc w:val="both"/>
         <w:rPr>
           <w:rFonts w:ascii="Times New Roman" w:hAnsi="Times New Roman" w:cs="Times New Roman"/>
@@ -1223,6 +1320,7 @@
     </w:p>
     <w:p>
       <w:pPr>
+        <w:ind w:firstLine="720"/>
         <w:jc w:val="both"/>
         <w:rPr>
           <w:rFonts w:ascii="Times New Roman" w:hAnsi="Times New Roman" w:cs="Times New Roman"/>
@@ -1329,6 +1427,7 @@
     </w:p>
     <w:p>
       <w:pPr>
+        <w:ind w:firstLine="720"/>
         <w:jc w:val="both"/>
         <w:rPr>
           <w:rFonts w:ascii="Times New Roman" w:hAnsi="Times New Roman" w:cs="Times New Roman"/>
@@ -1366,6 +1465,7 @@
           <w:sz w:val="24"/>
           <w:szCs w:val="24"/>
         </w:rPr>
+        <w:lastRenderedPageBreak/>
         <w:t xml:space="preserve">easily </w:t>
       </w:r>
       <w:r>
@@ -1379,6 +1479,7 @@
     </w:p>
     <w:p>
       <w:pPr>
+        <w:ind w:firstLine="720"/>
         <w:jc w:val="both"/>
         <w:rPr>
           <w:rFonts w:ascii="Times New Roman" w:hAnsi="Times New Roman" w:cs="Times New Roman"/>
@@ -1392,7 +1493,6 @@
           <w:sz w:val="24"/>
           <w:szCs w:val="24"/>
         </w:rPr>
-        <w:lastRenderedPageBreak/>
         <w:t xml:space="preserve">Based on reading </w:t>
       </w:r>
       <w:r>
@@ -1773,6 +1873,7 @@
     </w:p>
     <w:p>
       <w:pPr>
+        <w:ind w:firstLine="720"/>
         <w:jc w:val="both"/>
         <w:rPr>
           <w:rFonts w:ascii="Times New Roman" w:hAnsi="Times New Roman" w:cs="Times New Roman"/>
@@ -1786,7 +1887,31 @@
           <w:sz w:val="24"/>
           <w:szCs w:val="24"/>
         </w:rPr>
-        <w:t>Since equating an acre of wood production to the amount required to construct a meiler is fundamental to the model</w:t>
+        <w:t xml:space="preserve">Since equating an acre of wood production to the amount required to construct a meiler is </w:t>
+      </w:r>
+      <w:r>
+        <w:rPr>
+          <w:rFonts w:ascii="Times New Roman" w:hAnsi="Times New Roman" w:cs="Times New Roman"/>
+          <w:sz w:val="24"/>
+          <w:szCs w:val="24"/>
+        </w:rPr>
+        <w:t>the</w:t>
+      </w:r>
+      <w:r>
+        <w:rPr>
+          <w:rFonts w:ascii="Times New Roman" w:hAnsi="Times New Roman" w:cs="Times New Roman"/>
+          <w:sz w:val="24"/>
+          <w:szCs w:val="24"/>
+        </w:rPr>
+        <w:t xml:space="preserve"> basis of</w:t>
+      </w:r>
+      <w:r>
+        <w:rPr>
+          <w:rFonts w:ascii="Times New Roman" w:hAnsi="Times New Roman" w:cs="Times New Roman"/>
+          <w:sz w:val="24"/>
+          <w:szCs w:val="24"/>
+        </w:rPr>
+        <w:t xml:space="preserve"> the model</w:t>
       </w:r>
       <w:r>
         <w:rPr>
@@ -1802,7 +1927,23 @@
           <w:sz w:val="24"/>
           <w:szCs w:val="24"/>
         </w:rPr>
-        <w:t xml:space="preserve"> I tested this. </w:t>
+        <w:t xml:space="preserve"> I </w:t>
+      </w:r>
+      <w:r>
+        <w:rPr>
+          <w:rFonts w:ascii="Times New Roman" w:hAnsi="Times New Roman" w:cs="Times New Roman"/>
+          <w:sz w:val="24"/>
+          <w:szCs w:val="24"/>
+        </w:rPr>
+        <w:t>searched for more evidence to ensure this equation was correct</w:t>
+      </w:r>
+      <w:r>
+        <w:rPr>
+          <w:rFonts w:ascii="Times New Roman" w:hAnsi="Times New Roman" w:cs="Times New Roman"/>
+          <w:sz w:val="24"/>
+          <w:szCs w:val="24"/>
+        </w:rPr>
+        <w:t xml:space="preserve">. </w:t>
       </w:r>
       <w:r>
         <w:rPr>
@@ -2325,6 +2466,14 @@
           <w:sz w:val="24"/>
           <w:szCs w:val="24"/>
         </w:rPr>
+        <w:t xml:space="preserve"> wood,</w:t>
+      </w:r>
+      <w:r>
+        <w:rPr>
+          <w:rFonts w:ascii="Times New Roman" w:hAnsi="Times New Roman" w:cs="Times New Roman"/>
+          <w:sz w:val="24"/>
+          <w:szCs w:val="24"/>
+        </w:rPr>
         <w:t xml:space="preserve"> a tree produces. Checking </w:t>
       </w:r>
       <w:r>
@@ -2445,6 +2594,7 @@
           <w:sz w:val="24"/>
           <w:szCs w:val="24"/>
         </w:rPr>
+        <w:lastRenderedPageBreak/>
         <w:t>4</w:t>
       </w:r>
       <w:r>
@@ -2502,6 +2652,495 @@
           <w:sz w:val="24"/>
           <w:szCs w:val="24"/>
         </w:rPr>
+        <w:t>, the smaller pieces</w:t>
+      </w:r>
+      <w:r>
+        <w:rPr>
+          <w:rFonts w:ascii="Times New Roman" w:hAnsi="Times New Roman" w:cs="Times New Roman"/>
+          <w:sz w:val="24"/>
+          <w:szCs w:val="24"/>
+        </w:rPr>
+        <w:t xml:space="preserve"> of wood</w:t>
+      </w:r>
+      <w:r>
+        <w:rPr>
+          <w:rFonts w:ascii="Times New Roman" w:hAnsi="Times New Roman" w:cs="Times New Roman"/>
+          <w:sz w:val="24"/>
+          <w:szCs w:val="24"/>
+        </w:rPr>
+        <w:t xml:space="preserve"> used to fill spaces in a meiler,</w:t>
+      </w:r>
+      <w:r>
+        <w:rPr>
+          <w:rFonts w:ascii="Times New Roman" w:hAnsi="Times New Roman" w:cs="Times New Roman"/>
+          <w:sz w:val="24"/>
+          <w:szCs w:val="24"/>
+        </w:rPr>
+        <w:t xml:space="preserve"> was as </w:t>
+      </w:r>
+      <w:r>
+        <w:rPr>
+          <w:rFonts w:ascii="Times New Roman" w:hAnsi="Times New Roman" w:cs="Times New Roman"/>
+          <w:sz w:val="24"/>
+          <w:szCs w:val="24"/>
+        </w:rPr>
+        <w:t>thin</w:t>
+      </w:r>
+      <w:r>
+        <w:rPr>
+          <w:rFonts w:ascii="Times New Roman" w:hAnsi="Times New Roman" w:cs="Times New Roman"/>
+          <w:sz w:val="24"/>
+          <w:szCs w:val="24"/>
+        </w:rPr>
+        <w:t xml:space="preserve"> as </w:t>
+      </w:r>
+      <w:r>
+        <w:rPr>
+          <w:rFonts w:ascii="Times New Roman" w:hAnsi="Times New Roman" w:cs="Times New Roman"/>
+          <w:sz w:val="24"/>
+          <w:szCs w:val="24"/>
+        </w:rPr>
+        <w:t>3.8 cm</w:t>
+      </w:r>
+      <w:r>
+        <w:rPr>
+          <w:rFonts w:ascii="Times New Roman" w:hAnsi="Times New Roman" w:cs="Times New Roman"/>
+          <w:sz w:val="24"/>
+          <w:szCs w:val="24"/>
+        </w:rPr>
+        <w:t xml:space="preserve"> (1</w:t>
+      </w:r>
+      <w:r>
+        <w:rPr>
+          <w:rFonts w:ascii="Times New Roman" w:hAnsi="Times New Roman" w:cs="Times New Roman"/>
+          <w:sz w:val="24"/>
+          <w:szCs w:val="24"/>
+        </w:rPr>
+        <w:t>.5</w:t>
+      </w:r>
+      <w:r>
+        <w:rPr>
+          <w:rFonts w:ascii="Times New Roman" w:hAnsi="Times New Roman" w:cs="Times New Roman"/>
+          <w:sz w:val="24"/>
+          <w:szCs w:val="24"/>
+        </w:rPr>
+        <w:t xml:space="preserve"> inch</w:t>
+      </w:r>
+      <w:r>
+        <w:rPr>
+          <w:rFonts w:ascii="Times New Roman" w:hAnsi="Times New Roman" w:cs="Times New Roman"/>
+          <w:sz w:val="24"/>
+          <w:szCs w:val="24"/>
+        </w:rPr>
+        <w:t>es</w:t>
+      </w:r>
+      <w:r>
+        <w:rPr>
+          <w:rFonts w:ascii="Times New Roman" w:hAnsi="Times New Roman" w:cs="Times New Roman"/>
+          <w:sz w:val="24"/>
+          <w:szCs w:val="24"/>
+        </w:rPr>
+        <w:t>)</w:t>
+      </w:r>
+      <w:r>
+        <w:rPr>
+          <w:rFonts w:ascii="Times New Roman" w:hAnsi="Times New Roman" w:cs="Times New Roman"/>
+          <w:sz w:val="24"/>
+          <w:szCs w:val="24"/>
+        </w:rPr>
+        <w:t xml:space="preserve"> in diameter</w:t>
+      </w:r>
+      <w:r>
+        <w:rPr>
+          <w:rStyle w:val="FootnoteReference"/>
+          <w:rFonts w:ascii="Times New Roman" w:hAnsi="Times New Roman" w:cs="Times New Roman"/>
+          <w:sz w:val="24"/>
+          <w:szCs w:val="24"/>
+        </w:rPr>
+        <w:footnoteReference w:id="10"/>
+      </w:r>
+      <w:r>
+        <w:rPr>
+          <w:rFonts w:ascii="Times New Roman" w:hAnsi="Times New Roman" w:cs="Times New Roman"/>
+          <w:sz w:val="24"/>
+          <w:szCs w:val="24"/>
+        </w:rPr>
+        <w:t xml:space="preserve">. I was calculating a volume of wood for each tree that was too low. It is </w:t>
+      </w:r>
+      <w:r>
+        <w:rPr>
+          <w:rFonts w:ascii="Times New Roman" w:hAnsi="Times New Roman" w:cs="Times New Roman"/>
+          <w:sz w:val="24"/>
+          <w:szCs w:val="24"/>
+        </w:rPr>
+        <w:t xml:space="preserve">also </w:t>
+      </w:r>
+      <w:r>
+        <w:rPr>
+          <w:rFonts w:ascii="Times New Roman" w:hAnsi="Times New Roman" w:cs="Times New Roman"/>
+          <w:sz w:val="24"/>
+          <w:szCs w:val="24"/>
+        </w:rPr>
+        <w:t xml:space="preserve">possible that the more </w:t>
+      </w:r>
+      <w:r>
+        <w:rPr>
+          <w:rFonts w:ascii="Times New Roman" w:hAnsi="Times New Roman" w:cs="Times New Roman"/>
+          <w:sz w:val="24"/>
+          <w:szCs w:val="24"/>
+        </w:rPr>
+        <w:t>intensive</w:t>
+      </w:r>
+      <w:r>
+        <w:rPr>
+          <w:rFonts w:ascii="Times New Roman" w:hAnsi="Times New Roman" w:cs="Times New Roman"/>
+          <w:sz w:val="24"/>
+          <w:szCs w:val="24"/>
+        </w:rPr>
+        <w:t xml:space="preserve"> methods to clear</w:t>
+      </w:r>
+      <w:r>
+        <w:rPr>
+          <w:rFonts w:ascii="Times New Roman" w:hAnsi="Times New Roman" w:cs="Times New Roman"/>
+          <w:sz w:val="24"/>
+          <w:szCs w:val="24"/>
+        </w:rPr>
+        <w:t>-</w:t>
+      </w:r>
+      <w:r>
+        <w:rPr>
+          <w:rFonts w:ascii="Times New Roman" w:hAnsi="Times New Roman" w:cs="Times New Roman"/>
+          <w:sz w:val="24"/>
+          <w:szCs w:val="24"/>
+        </w:rPr>
+        <w:t>cut forests in the mid-twentieth century inhibited the regeneration of trees more so than clear</w:t>
+      </w:r>
+      <w:r>
+        <w:rPr>
+          <w:rFonts w:ascii="Times New Roman" w:hAnsi="Times New Roman" w:cs="Times New Roman"/>
+          <w:sz w:val="24"/>
+          <w:szCs w:val="24"/>
+        </w:rPr>
+        <w:t>ing</w:t>
+      </w:r>
+      <w:r>
+        <w:rPr>
+          <w:rFonts w:ascii="Times New Roman" w:hAnsi="Times New Roman" w:cs="Times New Roman"/>
+          <w:sz w:val="24"/>
+          <w:szCs w:val="24"/>
+        </w:rPr>
+        <w:t xml:space="preserve"> with an axe in earlier centuries, as damaging </w:t>
+      </w:r>
+      <w:r>
+        <w:rPr>
+          <w:rFonts w:ascii="Times New Roman" w:hAnsi="Times New Roman" w:cs="Times New Roman"/>
+          <w:sz w:val="24"/>
+          <w:szCs w:val="24"/>
+        </w:rPr>
+        <w:t xml:space="preserve">to forests </w:t>
+      </w:r>
+      <w:r>
+        <w:rPr>
+          <w:rFonts w:ascii="Times New Roman" w:hAnsi="Times New Roman" w:cs="Times New Roman"/>
+          <w:sz w:val="24"/>
+          <w:szCs w:val="24"/>
+        </w:rPr>
+        <w:t xml:space="preserve">as that </w:t>
+      </w:r>
+      <w:r>
+        <w:rPr>
+          <w:rFonts w:ascii="Times New Roman" w:hAnsi="Times New Roman" w:cs="Times New Roman"/>
+          <w:sz w:val="24"/>
+          <w:szCs w:val="24"/>
+        </w:rPr>
+        <w:t xml:space="preserve">also </w:t>
+      </w:r>
+      <w:r>
+        <w:rPr>
+          <w:rFonts w:ascii="Times New Roman" w:hAnsi="Times New Roman" w:cs="Times New Roman"/>
+          <w:sz w:val="24"/>
+          <w:szCs w:val="24"/>
+        </w:rPr>
+        <w:t xml:space="preserve">was. It is likely loggers using axes left trees to grow that were smaller than </w:t>
+      </w:r>
+      <w:r>
+        <w:rPr>
+          <w:rFonts w:ascii="Times New Roman" w:hAnsi="Times New Roman" w:cs="Times New Roman"/>
+          <w:sz w:val="24"/>
+          <w:szCs w:val="24"/>
+        </w:rPr>
+        <w:t xml:space="preserve">3.8 cm </w:t>
+      </w:r>
+      <w:r>
+        <w:rPr>
+          <w:rFonts w:ascii="Times New Roman" w:hAnsi="Times New Roman" w:cs="Times New Roman"/>
+          <w:sz w:val="24"/>
+          <w:szCs w:val="24"/>
+        </w:rPr>
+        <w:t>(</w:t>
+      </w:r>
+      <w:r>
+        <w:rPr>
+          <w:rFonts w:ascii="Times New Roman" w:hAnsi="Times New Roman" w:cs="Times New Roman"/>
+          <w:sz w:val="24"/>
+          <w:szCs w:val="24"/>
+        </w:rPr>
+        <w:t>1</w:t>
+      </w:r>
+      <w:r>
+        <w:rPr>
+          <w:rFonts w:ascii="Times New Roman" w:hAnsi="Times New Roman" w:cs="Times New Roman"/>
+          <w:sz w:val="24"/>
+          <w:szCs w:val="24"/>
+        </w:rPr>
+        <w:t>.5</w:t>
+      </w:r>
+      <w:r>
+        <w:rPr>
+          <w:rFonts w:ascii="Times New Roman" w:hAnsi="Times New Roman" w:cs="Times New Roman"/>
+          <w:sz w:val="24"/>
+          <w:szCs w:val="24"/>
+        </w:rPr>
+        <w:t xml:space="preserve"> inch</w:t>
+      </w:r>
+      <w:r>
+        <w:rPr>
+          <w:rFonts w:ascii="Times New Roman" w:hAnsi="Times New Roman" w:cs="Times New Roman"/>
+          <w:sz w:val="24"/>
+          <w:szCs w:val="24"/>
+        </w:rPr>
+        <w:t>es</w:t>
+      </w:r>
+      <w:r>
+        <w:rPr>
+          <w:rFonts w:ascii="Times New Roman" w:hAnsi="Times New Roman" w:cs="Times New Roman"/>
+          <w:sz w:val="24"/>
+          <w:szCs w:val="24"/>
+        </w:rPr>
+        <w:t>)</w:t>
+      </w:r>
+      <w:r>
+        <w:rPr>
+          <w:rFonts w:ascii="Times New Roman" w:hAnsi="Times New Roman" w:cs="Times New Roman"/>
+          <w:sz w:val="24"/>
+          <w:szCs w:val="24"/>
+        </w:rPr>
+        <w:t xml:space="preserve"> in diameter. Also, </w:t>
+      </w:r>
+      <w:r>
+        <w:rPr>
+          <w:rFonts w:ascii="Times New Roman" w:hAnsi="Times New Roman" w:cs="Times New Roman"/>
+          <w:sz w:val="24"/>
+          <w:szCs w:val="24"/>
+        </w:rPr>
+        <w:t>coppicing</w:t>
+      </w:r>
+      <w:r>
+        <w:rPr>
+          <w:rFonts w:ascii="Times New Roman" w:hAnsi="Times New Roman" w:cs="Times New Roman"/>
+          <w:sz w:val="24"/>
+          <w:szCs w:val="24"/>
+        </w:rPr>
+        <w:t xml:space="preserve"> of hardwood trees would have been practiced rather than a full clear cut. </w:t>
+      </w:r>
+      <w:r>
+        <w:rPr>
+          <w:rFonts w:ascii="Times New Roman" w:hAnsi="Times New Roman" w:cs="Times New Roman"/>
+          <w:sz w:val="24"/>
+          <w:szCs w:val="24"/>
+        </w:rPr>
+        <w:t>On the other hand, a</w:t>
+      </w:r>
+      <w:r>
+        <w:rPr>
+          <w:rFonts w:ascii="Times New Roman" w:hAnsi="Times New Roman" w:cs="Times New Roman"/>
+          <w:sz w:val="24"/>
+          <w:szCs w:val="24"/>
+        </w:rPr>
+        <w:t xml:space="preserve">n argument in favour of a lower volume is </w:t>
+      </w:r>
+      <w:r>
+        <w:rPr>
+          <w:rFonts w:ascii="Times New Roman" w:hAnsi="Times New Roman" w:cs="Times New Roman"/>
+          <w:sz w:val="24"/>
+          <w:szCs w:val="24"/>
+        </w:rPr>
+        <w:t>Marquis</w:t>
+      </w:r>
+      <w:r>
+        <w:rPr>
+          <w:rFonts w:ascii="Times New Roman" w:hAnsi="Times New Roman" w:cs="Times New Roman"/>
+          <w:sz w:val="24"/>
+          <w:szCs w:val="24"/>
+        </w:rPr>
+        <w:t xml:space="preserve">’ graph is for tree regeneration </w:t>
+      </w:r>
+      <w:r>
+        <w:rPr>
+          <w:rFonts w:ascii="Times New Roman" w:hAnsi="Times New Roman" w:cs="Times New Roman"/>
+          <w:sz w:val="24"/>
+          <w:szCs w:val="24"/>
+        </w:rPr>
+        <w:t>after 25 years, not just 20 years as practiced by some furnaces.</w:t>
+      </w:r>
+      <w:r>
+        <w:rPr>
+          <w:rFonts w:ascii="Times New Roman" w:hAnsi="Times New Roman" w:cs="Times New Roman"/>
+          <w:sz w:val="24"/>
+          <w:szCs w:val="24"/>
+        </w:rPr>
+        <w:t xml:space="preserve"> What is clear is that there is great variation in the amount of wood produced</w:t>
+      </w:r>
+      <w:r>
+        <w:rPr>
+          <w:rFonts w:ascii="Times New Roman" w:hAnsi="Times New Roman" w:cs="Times New Roman"/>
+          <w:sz w:val="24"/>
+          <w:szCs w:val="24"/>
+        </w:rPr>
+        <w:t xml:space="preserve"> by an acre. While 30 cords per acre is</w:t>
+      </w:r>
+      <w:r>
+        <w:rPr>
+          <w:rFonts w:ascii="Times New Roman" w:hAnsi="Times New Roman" w:cs="Times New Roman"/>
+          <w:sz w:val="24"/>
+          <w:szCs w:val="24"/>
+        </w:rPr>
+        <w:t xml:space="preserve"> a usable figure for a model, this numbe</w:t>
+      </w:r>
+      <w:r>
+        <w:rPr>
+          <w:rFonts w:ascii="Times New Roman" w:hAnsi="Times New Roman" w:cs="Times New Roman"/>
+          <w:sz w:val="24"/>
+          <w:szCs w:val="24"/>
+        </w:rPr>
+        <w:t xml:space="preserve">r is likely high for less productive forests or forests degraded after repeated cycles of cutting. </w:t>
+      </w:r>
+      <w:r>
+        <w:rPr>
+          <w:rFonts w:ascii="Times New Roman" w:hAnsi="Times New Roman" w:cs="Times New Roman"/>
+          <w:sz w:val="24"/>
+          <w:szCs w:val="24"/>
+        </w:rPr>
+        <w:t xml:space="preserve">To reflect this uncertainly and </w:t>
+      </w:r>
+      <w:r>
+        <w:rPr>
+          <w:rFonts w:ascii="Times New Roman" w:hAnsi="Times New Roman" w:cs="Times New Roman"/>
+          <w:sz w:val="24"/>
+          <w:szCs w:val="24"/>
+        </w:rPr>
+        <w:t>variability</w:t>
+      </w:r>
+      <w:r>
+        <w:rPr>
+          <w:rFonts w:ascii="Times New Roman" w:hAnsi="Times New Roman" w:cs="Times New Roman"/>
+          <w:sz w:val="24"/>
+          <w:szCs w:val="24"/>
+        </w:rPr>
+        <w:t>,</w:t>
+      </w:r>
+      <w:r>
+        <w:rPr>
+          <w:rFonts w:ascii="Times New Roman" w:hAnsi="Times New Roman" w:cs="Times New Roman"/>
+          <w:sz w:val="24"/>
+          <w:szCs w:val="24"/>
+        </w:rPr>
+        <w:t xml:space="preserve"> the model has a parameter for number of cells cut per charcoal hearth. This can be set to a higher value to reflect relatively unproductive forests </w:t>
+      </w:r>
+      <w:r>
+        <w:rPr>
+          <w:rFonts w:ascii="Times New Roman" w:hAnsi="Times New Roman" w:cs="Times New Roman"/>
+          <w:sz w:val="24"/>
+          <w:szCs w:val="24"/>
+        </w:rPr>
+        <w:t>and</w:t>
+      </w:r>
+      <w:r>
+        <w:rPr>
+          <w:rFonts w:ascii="Times New Roman" w:hAnsi="Times New Roman" w:cs="Times New Roman"/>
+          <w:sz w:val="24"/>
+          <w:szCs w:val="24"/>
+        </w:rPr>
+        <w:t xml:space="preserve"> large meilers or </w:t>
+      </w:r>
+      <w:r>
+        <w:rPr>
+          <w:rFonts w:ascii="Times New Roman" w:hAnsi="Times New Roman" w:cs="Times New Roman"/>
+          <w:sz w:val="24"/>
+          <w:szCs w:val="24"/>
+        </w:rPr>
+        <w:t>set as</w:t>
+      </w:r>
+      <w:r>
+        <w:rPr>
+          <w:rFonts w:ascii="Times New Roman" w:hAnsi="Times New Roman" w:cs="Times New Roman"/>
+          <w:sz w:val="24"/>
+          <w:szCs w:val="24"/>
+        </w:rPr>
+        <w:t xml:space="preserve"> small as one</w:t>
+      </w:r>
+      <w:r>
+        <w:rPr>
+          <w:rFonts w:ascii="Times New Roman" w:hAnsi="Times New Roman" w:cs="Times New Roman"/>
+          <w:sz w:val="24"/>
+          <w:szCs w:val="24"/>
+        </w:rPr>
+        <w:t xml:space="preserve"> cell </w:t>
+      </w:r>
+      <w:r>
+        <w:rPr>
+          <w:rFonts w:ascii="Times New Roman" w:hAnsi="Times New Roman" w:cs="Times New Roman"/>
+          <w:sz w:val="24"/>
+          <w:szCs w:val="24"/>
+        </w:rPr>
+        <w:t xml:space="preserve">of wood required </w:t>
+      </w:r>
+      <w:r>
+        <w:rPr>
+          <w:rFonts w:ascii="Times New Roman" w:hAnsi="Times New Roman" w:cs="Times New Roman"/>
+          <w:sz w:val="24"/>
+          <w:szCs w:val="24"/>
+        </w:rPr>
+        <w:t>per meiler.</w:t>
+      </w:r>
+      <w:r>
+        <w:rPr>
+          <w:rFonts w:ascii="Times New Roman" w:hAnsi="Times New Roman" w:cs="Times New Roman"/>
+          <w:sz w:val="24"/>
+          <w:szCs w:val="24"/>
+        </w:rPr>
+        <w:t xml:space="preserve"> Finally, the</w:t>
+      </w:r>
+      <w:r>
+        <w:rPr>
+          <w:rFonts w:ascii="Times New Roman" w:hAnsi="Times New Roman" w:cs="Times New Roman"/>
+          <w:sz w:val="24"/>
+          <w:szCs w:val="24"/>
+        </w:rPr>
+        <w:t xml:space="preserve"> idea that each cell is an acre can be rethought</w:t>
+      </w:r>
+      <w:r>
+        <w:rPr>
+          <w:rFonts w:ascii="Times New Roman" w:hAnsi="Times New Roman" w:cs="Times New Roman"/>
+          <w:sz w:val="24"/>
+          <w:szCs w:val="24"/>
+        </w:rPr>
+        <w:t xml:space="preserve"> to consider this uncertainty. A cell may be thought of as half an acre or </w:t>
+      </w:r>
+      <w:r>
+        <w:rPr>
+          <w:rFonts w:ascii="Times New Roman" w:hAnsi="Times New Roman" w:cs="Times New Roman"/>
+          <w:sz w:val="24"/>
+          <w:szCs w:val="24"/>
+        </w:rPr>
+        <w:t>a certain width</w:t>
+      </w:r>
+      <w:r>
+        <w:rPr>
+          <w:rFonts w:ascii="Times New Roman" w:hAnsi="Times New Roman" w:cs="Times New Roman"/>
+          <w:sz w:val="24"/>
+          <w:szCs w:val="24"/>
+        </w:rPr>
         <w:t xml:space="preserve">, </w:t>
       </w:r>
       <w:r>
@@ -2510,104 +3149,401 @@
           <w:sz w:val="24"/>
           <w:szCs w:val="24"/>
         </w:rPr>
+        <w:t xml:space="preserve">such as </w:t>
+      </w:r>
+      <w:r>
+        <w:rPr>
+          <w:rFonts w:ascii="Times New Roman" w:hAnsi="Times New Roman" w:cs="Times New Roman"/>
+          <w:sz w:val="24"/>
+          <w:szCs w:val="24"/>
+        </w:rPr>
+        <w:t>30 meters</w:t>
+      </w:r>
+      <w:r>
+        <w:rPr>
+          <w:rFonts w:ascii="Times New Roman" w:hAnsi="Times New Roman" w:cs="Times New Roman"/>
+          <w:sz w:val="24"/>
+          <w:szCs w:val="24"/>
+        </w:rPr>
+        <w:t>,</w:t>
+      </w:r>
+      <w:r>
+        <w:rPr>
+          <w:rFonts w:ascii="Times New Roman" w:hAnsi="Times New Roman" w:cs="Times New Roman"/>
+          <w:sz w:val="24"/>
+          <w:szCs w:val="24"/>
+        </w:rPr>
+        <w:t xml:space="preserve"> for example.</w:t>
+      </w:r>
+      <w:r>
+        <w:rPr>
+          <w:rFonts w:ascii="Times New Roman" w:hAnsi="Times New Roman" w:cs="Times New Roman"/>
+          <w:sz w:val="24"/>
+          <w:szCs w:val="24"/>
+        </w:rPr>
+        <w:t xml:space="preserve"> The number of cells required to construct a charcoal hearth can be adjusted to a model with hexagons</w:t>
+      </w:r>
+      <w:r>
+        <w:rPr>
+          <w:rFonts w:ascii="Times New Roman" w:hAnsi="Times New Roman" w:cs="Times New Roman"/>
+          <w:sz w:val="24"/>
+          <w:szCs w:val="24"/>
+        </w:rPr>
+        <w:t xml:space="preserve"> of </w:t>
+      </w:r>
+      <w:r>
+        <w:rPr>
+          <w:rFonts w:ascii="Times New Roman" w:hAnsi="Times New Roman" w:cs="Times New Roman"/>
+          <w:sz w:val="24"/>
+          <w:szCs w:val="24"/>
+        </w:rPr>
+        <w:t>different sized areas</w:t>
+      </w:r>
+      <w:r>
+        <w:rPr>
+          <w:rFonts w:ascii="Times New Roman" w:hAnsi="Times New Roman" w:cs="Times New Roman"/>
+          <w:sz w:val="24"/>
+          <w:szCs w:val="24"/>
+        </w:rPr>
+        <w:t>.</w:t>
+      </w:r>
+    </w:p>
+    <w:p>
+      <w:pPr>
+        <w:ind w:firstLine="720"/>
+        <w:jc w:val="both"/>
+        <w:rPr>
+          <w:rFonts w:ascii="Times New Roman" w:hAnsi="Times New Roman" w:cs="Times New Roman"/>
+          <w:sz w:val="24"/>
+          <w:szCs w:val="24"/>
+        </w:rPr>
+      </w:pPr>
+      <w:r>
+        <w:rPr>
+          <w:rFonts w:ascii="Times New Roman" w:hAnsi="Times New Roman" w:cs="Times New Roman"/>
+          <w:sz w:val="24"/>
+          <w:szCs w:val="24"/>
+        </w:rPr>
+        <w:t>Each step</w:t>
+      </w:r>
+      <w:r>
+        <w:rPr>
+          <w:rFonts w:ascii="Times New Roman" w:hAnsi="Times New Roman" w:cs="Times New Roman"/>
+          <w:sz w:val="24"/>
+          <w:szCs w:val="24"/>
+        </w:rPr>
+        <w:t xml:space="preserve"> for the model</w:t>
+      </w:r>
+      <w:r>
+        <w:rPr>
+          <w:rFonts w:ascii="Times New Roman" w:hAnsi="Times New Roman" w:cs="Times New Roman"/>
+          <w:sz w:val="24"/>
+          <w:szCs w:val="24"/>
+        </w:rPr>
+        <w:t xml:space="preserve"> is a year</w:t>
+      </w:r>
+      <w:r>
+        <w:rPr>
+          <w:rFonts w:ascii="Times New Roman" w:hAnsi="Times New Roman" w:cs="Times New Roman"/>
+          <w:sz w:val="24"/>
+          <w:szCs w:val="24"/>
+        </w:rPr>
+        <w:t xml:space="preserve"> </w:t>
+      </w:r>
+      <w:r>
+        <w:rPr>
+          <w:rFonts w:ascii="Times New Roman" w:hAnsi="Times New Roman" w:cs="Times New Roman"/>
+          <w:sz w:val="24"/>
+          <w:szCs w:val="24"/>
+        </w:rPr>
+        <w:t xml:space="preserve">and charcoal making happened over a season of each year. </w:t>
+      </w:r>
+      <w:r>
+        <w:rPr>
+          <w:rFonts w:ascii="Times New Roman" w:hAnsi="Times New Roman" w:cs="Times New Roman"/>
+          <w:sz w:val="24"/>
+          <w:szCs w:val="24"/>
+        </w:rPr>
+        <w:t>Gordon writes that colliers preferred to work during the summer</w:t>
+      </w:r>
+      <w:r>
+        <w:rPr>
+          <w:rFonts w:ascii="Times New Roman" w:hAnsi="Times New Roman" w:cs="Times New Roman"/>
+          <w:sz w:val="24"/>
+          <w:szCs w:val="24"/>
+        </w:rPr>
+        <w:t xml:space="preserve"> with dry weather and a lack of wind.</w:t>
+      </w:r>
+      <w:r>
+        <w:rPr>
+          <w:rStyle w:val="FootnoteReference"/>
+          <w:rFonts w:ascii="Times New Roman" w:hAnsi="Times New Roman" w:cs="Times New Roman"/>
+          <w:sz w:val="24"/>
+          <w:szCs w:val="24"/>
+        </w:rPr>
+        <w:footnoteReference w:id="11"/>
+      </w:r>
+      <w:r>
+        <w:rPr>
+          <w:rFonts w:ascii="Times New Roman" w:hAnsi="Times New Roman" w:cs="Times New Roman"/>
+          <w:sz w:val="24"/>
+          <w:szCs w:val="24"/>
+        </w:rPr>
+        <w:t xml:space="preserve"> Rolondo states </w:t>
+      </w:r>
+      <w:r>
+        <w:rPr>
+          <w:rFonts w:ascii="Times New Roman" w:hAnsi="Times New Roman" w:cs="Times New Roman"/>
+          <w:sz w:val="24"/>
+          <w:szCs w:val="24"/>
+        </w:rPr>
+        <w:t xml:space="preserve">that colliers worked from then end of the winter to the start of the next, </w:t>
+      </w:r>
+      <w:r>
+        <w:rPr>
+          <w:rFonts w:ascii="Times New Roman" w:hAnsi="Times New Roman" w:cs="Times New Roman"/>
+          <w:sz w:val="24"/>
+          <w:szCs w:val="24"/>
+        </w:rPr>
+        <w:t>which in Vermont’s Green Mountains at that time may be a shorter period than at first thought.</w:t>
+      </w:r>
+      <w:r>
+        <w:rPr>
+          <w:rStyle w:val="FootnoteReference"/>
+          <w:rFonts w:ascii="Times New Roman" w:hAnsi="Times New Roman" w:cs="Times New Roman"/>
+          <w:sz w:val="24"/>
+          <w:szCs w:val="24"/>
+        </w:rPr>
+        <w:footnoteReference w:id="12"/>
+      </w:r>
+      <w:r>
+        <w:rPr>
+          <w:rFonts w:ascii="Times New Roman" w:hAnsi="Times New Roman" w:cs="Times New Roman"/>
+          <w:sz w:val="24"/>
+          <w:szCs w:val="24"/>
+        </w:rPr>
+        <w:t xml:space="preserve"> </w:t>
+      </w:r>
+    </w:p>
+    <w:p>
+      <w:pPr>
+        <w:ind w:firstLine="720"/>
+        <w:jc w:val="both"/>
+        <w:rPr>
+          <w:rFonts w:ascii="Times New Roman" w:hAnsi="Times New Roman" w:cs="Times New Roman"/>
+          <w:sz w:val="24"/>
+          <w:szCs w:val="24"/>
+        </w:rPr>
+      </w:pPr>
+      <w:r>
+        <w:rPr>
+          <w:rFonts w:ascii="Times New Roman" w:hAnsi="Times New Roman" w:cs="Times New Roman"/>
+          <w:sz w:val="24"/>
+          <w:szCs w:val="24"/>
+        </w:rPr>
+        <w:t xml:space="preserve">If the construction of a meiler took </w:t>
+      </w:r>
+      <w:r>
+        <w:rPr>
+          <w:rFonts w:ascii="Times New Roman" w:hAnsi="Times New Roman" w:cs="Times New Roman"/>
+          <w:sz w:val="24"/>
+          <w:szCs w:val="24"/>
+        </w:rPr>
+        <w:t>one</w:t>
+      </w:r>
+      <w:r>
+        <w:rPr>
+          <w:rFonts w:ascii="Times New Roman" w:hAnsi="Times New Roman" w:cs="Times New Roman"/>
+          <w:sz w:val="24"/>
+          <w:szCs w:val="24"/>
+        </w:rPr>
+        <w:t xml:space="preserve"> week, burning </w:t>
+      </w:r>
+      <w:r>
+        <w:rPr>
+          <w:rFonts w:ascii="Times New Roman" w:hAnsi="Times New Roman" w:cs="Times New Roman"/>
+          <w:sz w:val="24"/>
+          <w:szCs w:val="24"/>
+        </w:rPr>
+        <w:t>one to two</w:t>
+      </w:r>
+      <w:r>
+        <w:rPr>
+          <w:rFonts w:ascii="Times New Roman" w:hAnsi="Times New Roman" w:cs="Times New Roman"/>
+          <w:sz w:val="24"/>
+          <w:szCs w:val="24"/>
+        </w:rPr>
+        <w:t xml:space="preserve"> more with a further week to rake out charcoal</w:t>
+      </w:r>
+      <w:r>
+        <w:rPr>
+          <w:rFonts w:ascii="Times New Roman" w:hAnsi="Times New Roman" w:cs="Times New Roman"/>
+          <w:sz w:val="24"/>
+          <w:szCs w:val="24"/>
+        </w:rPr>
+        <w:t xml:space="preserve">, let it cool </w:t>
+      </w:r>
+      <w:r>
+        <w:rPr>
+          <w:rFonts w:ascii="Times New Roman" w:hAnsi="Times New Roman" w:cs="Times New Roman"/>
+          <w:sz w:val="24"/>
+          <w:szCs w:val="24"/>
+        </w:rPr>
+        <w:t>and load it in a wagon</w:t>
+      </w:r>
+      <w:r>
+        <w:rPr>
+          <w:rFonts w:ascii="Times New Roman" w:hAnsi="Times New Roman" w:cs="Times New Roman"/>
+          <w:sz w:val="24"/>
+          <w:szCs w:val="24"/>
+        </w:rPr>
+        <w:t xml:space="preserve">, </w:t>
+      </w:r>
+      <w:r>
+        <w:rPr>
+          <w:rFonts w:ascii="Times New Roman" w:hAnsi="Times New Roman" w:cs="Times New Roman"/>
+          <w:sz w:val="24"/>
+          <w:szCs w:val="24"/>
+        </w:rPr>
+        <w:t xml:space="preserve">the cycle of production using a single meiler was roughly four weeks. Since four weeks is much shorter than the whole charcoal producing season, </w:t>
+      </w:r>
+      <w:r>
+        <w:rPr>
+          <w:rFonts w:ascii="Times New Roman" w:hAnsi="Times New Roman" w:cs="Times New Roman"/>
+          <w:sz w:val="24"/>
+          <w:szCs w:val="24"/>
+        </w:rPr>
+        <w:t>it is probable that the same site was used more than once in a year, if sufficient wood was nearby to build another meiler.</w:t>
+      </w:r>
+      <w:r>
+        <w:rPr>
+          <w:rStyle w:val="FootnoteReference"/>
+          <w:rFonts w:ascii="Times New Roman" w:hAnsi="Times New Roman" w:cs="Times New Roman"/>
+          <w:sz w:val="24"/>
+          <w:szCs w:val="24"/>
+        </w:rPr>
+        <w:footnoteReference w:id="13"/>
+      </w:r>
+      <w:r>
+        <w:rPr>
+          <w:rFonts w:ascii="Times New Roman" w:hAnsi="Times New Roman" w:cs="Times New Roman"/>
+          <w:sz w:val="24"/>
+          <w:szCs w:val="24"/>
+        </w:rPr>
+        <w:t xml:space="preserve"> This probability is based on efficiency</w:t>
+      </w:r>
+      <w:r>
+        <w:rPr>
+          <w:rFonts w:ascii="Times New Roman" w:hAnsi="Times New Roman" w:cs="Times New Roman"/>
+          <w:sz w:val="24"/>
+          <w:szCs w:val="24"/>
+        </w:rPr>
+        <w:t xml:space="preserve"> and evidence charcoal hearths were reused.</w:t>
+      </w:r>
+      <w:r>
+        <w:rPr>
+          <w:rFonts w:ascii="Times New Roman" w:hAnsi="Times New Roman" w:cs="Times New Roman"/>
+          <w:sz w:val="24"/>
+          <w:szCs w:val="24"/>
+        </w:rPr>
+        <w:t xml:space="preserve"> Buil</w:t>
+      </w:r>
+      <w:r>
+        <w:rPr>
+          <w:rFonts w:ascii="Times New Roman" w:hAnsi="Times New Roman" w:cs="Times New Roman"/>
+          <w:sz w:val="24"/>
+          <w:szCs w:val="24"/>
+        </w:rPr>
+        <w:t>d</w:t>
+      </w:r>
+      <w:r>
+        <w:rPr>
+          <w:rFonts w:ascii="Times New Roman" w:hAnsi="Times New Roman" w:cs="Times New Roman"/>
+          <w:sz w:val="24"/>
+          <w:szCs w:val="24"/>
+        </w:rPr>
+        <w:t xml:space="preserve">ing a site for a charcoal hearth requires leveling the site which is labour </w:t>
+      </w:r>
+      <w:r>
+        <w:rPr>
+          <w:rFonts w:ascii="Times New Roman" w:hAnsi="Times New Roman" w:cs="Times New Roman"/>
+          <w:sz w:val="24"/>
+          <w:szCs w:val="24"/>
+        </w:rPr>
         <w:lastRenderedPageBreak/>
-        <w:t>the smaller pieces</w:t>
-      </w:r>
-      <w:r>
-        <w:rPr>
-          <w:rFonts w:ascii="Times New Roman" w:hAnsi="Times New Roman" w:cs="Times New Roman"/>
-          <w:sz w:val="24"/>
-          <w:szCs w:val="24"/>
-        </w:rPr>
-        <w:t xml:space="preserve"> of wood</w:t>
-      </w:r>
-      <w:r>
-        <w:rPr>
-          <w:rFonts w:ascii="Times New Roman" w:hAnsi="Times New Roman" w:cs="Times New Roman"/>
-          <w:sz w:val="24"/>
-          <w:szCs w:val="24"/>
-        </w:rPr>
-        <w:t xml:space="preserve"> used to fill spaces in a meiler,</w:t>
-      </w:r>
-      <w:r>
-        <w:rPr>
-          <w:rFonts w:ascii="Times New Roman" w:hAnsi="Times New Roman" w:cs="Times New Roman"/>
-          <w:sz w:val="24"/>
-          <w:szCs w:val="24"/>
-        </w:rPr>
-        <w:t xml:space="preserve"> was as </w:t>
-      </w:r>
-      <w:r>
-        <w:rPr>
-          <w:rFonts w:ascii="Times New Roman" w:hAnsi="Times New Roman" w:cs="Times New Roman"/>
-          <w:sz w:val="24"/>
-          <w:szCs w:val="24"/>
-        </w:rPr>
-        <w:t>thin</w:t>
-      </w:r>
-      <w:r>
-        <w:rPr>
-          <w:rFonts w:ascii="Times New Roman" w:hAnsi="Times New Roman" w:cs="Times New Roman"/>
-          <w:sz w:val="24"/>
-          <w:szCs w:val="24"/>
-        </w:rPr>
-        <w:t xml:space="preserve"> as </w:t>
-      </w:r>
-      <w:r>
-        <w:rPr>
-          <w:rFonts w:ascii="Times New Roman" w:hAnsi="Times New Roman" w:cs="Times New Roman"/>
-          <w:sz w:val="24"/>
-          <w:szCs w:val="24"/>
-        </w:rPr>
-        <w:t>3.8 cm</w:t>
-      </w:r>
-      <w:r>
-        <w:rPr>
-          <w:rFonts w:ascii="Times New Roman" w:hAnsi="Times New Roman" w:cs="Times New Roman"/>
-          <w:sz w:val="24"/>
-          <w:szCs w:val="24"/>
-        </w:rPr>
-        <w:t xml:space="preserve"> (1</w:t>
-      </w:r>
-      <w:r>
-        <w:rPr>
-          <w:rFonts w:ascii="Times New Roman" w:hAnsi="Times New Roman" w:cs="Times New Roman"/>
-          <w:sz w:val="24"/>
-          <w:szCs w:val="24"/>
-        </w:rPr>
-        <w:t>.5</w:t>
-      </w:r>
-      <w:r>
-        <w:rPr>
-          <w:rFonts w:ascii="Times New Roman" w:hAnsi="Times New Roman" w:cs="Times New Roman"/>
-          <w:sz w:val="24"/>
-          <w:szCs w:val="24"/>
-        </w:rPr>
-        <w:t xml:space="preserve"> inch</w:t>
-      </w:r>
-      <w:r>
-        <w:rPr>
-          <w:rFonts w:ascii="Times New Roman" w:hAnsi="Times New Roman" w:cs="Times New Roman"/>
-          <w:sz w:val="24"/>
-          <w:szCs w:val="24"/>
-        </w:rPr>
-        <w:t>es</w:t>
-      </w:r>
-      <w:r>
-        <w:rPr>
-          <w:rFonts w:ascii="Times New Roman" w:hAnsi="Times New Roman" w:cs="Times New Roman"/>
-          <w:sz w:val="24"/>
-          <w:szCs w:val="24"/>
-        </w:rPr>
-        <w:t>)</w:t>
-      </w:r>
-      <w:r>
-        <w:rPr>
-          <w:rFonts w:ascii="Times New Roman" w:hAnsi="Times New Roman" w:cs="Times New Roman"/>
-          <w:sz w:val="24"/>
-          <w:szCs w:val="24"/>
-        </w:rPr>
-        <w:t xml:space="preserve"> in diameter</w:t>
+        <w:t>intensive in a hilly area with tree stumps. This work would be done only if necessary</w:t>
+      </w:r>
+      <w:r>
+        <w:rPr>
+          <w:rFonts w:ascii="Times New Roman" w:hAnsi="Times New Roman" w:cs="Times New Roman"/>
+          <w:sz w:val="24"/>
+          <w:szCs w:val="24"/>
+        </w:rPr>
+        <w:t xml:space="preserve"> and with consideration that the </w:t>
+      </w:r>
+      <w:r>
+        <w:rPr>
+          <w:rFonts w:ascii="Times New Roman" w:hAnsi="Times New Roman" w:cs="Times New Roman"/>
+          <w:sz w:val="24"/>
+          <w:szCs w:val="24"/>
+        </w:rPr>
+        <w:t xml:space="preserve">transporting wood to a charcoal hearth is </w:t>
+      </w:r>
+      <w:r>
+        <w:rPr>
+          <w:rFonts w:ascii="Times New Roman" w:hAnsi="Times New Roman" w:cs="Times New Roman"/>
+          <w:sz w:val="24"/>
+          <w:szCs w:val="24"/>
+        </w:rPr>
+        <w:t xml:space="preserve">also </w:t>
+      </w:r>
+      <w:r>
+        <w:rPr>
+          <w:rFonts w:ascii="Times New Roman" w:hAnsi="Times New Roman" w:cs="Times New Roman"/>
+          <w:sz w:val="24"/>
+          <w:szCs w:val="24"/>
+        </w:rPr>
+        <w:t xml:space="preserve">labour intensive or may require teamsters to haul the wood, increasing the cost of production. New charcoal hearths would have been built near available wood rather than hauling </w:t>
+      </w:r>
+      <w:r>
+        <w:rPr>
+          <w:rFonts w:ascii="Times New Roman" w:hAnsi="Times New Roman" w:cs="Times New Roman"/>
+          <w:sz w:val="24"/>
+          <w:szCs w:val="24"/>
+        </w:rPr>
+        <w:t>logs</w:t>
+      </w:r>
+      <w:r>
+        <w:rPr>
+          <w:rFonts w:ascii="Times New Roman" w:hAnsi="Times New Roman" w:cs="Times New Roman"/>
+          <w:sz w:val="24"/>
+          <w:szCs w:val="24"/>
+        </w:rPr>
+        <w:t xml:space="preserve"> a long distance to</w:t>
+      </w:r>
+      <w:r>
+        <w:rPr>
+          <w:rFonts w:ascii="Times New Roman" w:hAnsi="Times New Roman" w:cs="Times New Roman"/>
+          <w:sz w:val="24"/>
+          <w:szCs w:val="24"/>
+        </w:rPr>
+        <w:t xml:space="preserve"> an existing charcoal hearth. Colliers needed to pay close attention when making charcoal so they would need to be nearby to check a hearth frequently. </w:t>
+      </w:r>
+      <w:r>
+        <w:rPr>
+          <w:rFonts w:ascii="Times New Roman" w:hAnsi="Times New Roman" w:cs="Times New Roman"/>
+          <w:sz w:val="24"/>
+          <w:szCs w:val="24"/>
+        </w:rPr>
+        <w:t>T</w:t>
+      </w:r>
+      <w:r>
+        <w:rPr>
+          <w:rFonts w:ascii="Times New Roman" w:hAnsi="Times New Roman" w:cs="Times New Roman"/>
+          <w:sz w:val="24"/>
+          <w:szCs w:val="24"/>
+        </w:rPr>
+        <w:t>hey often tended more than one hearth at a time in order to maximize the productivity of their labour.</w:t>
       </w:r>
       <w:r>
         <w:rPr>
@@ -2616,467 +3552,52 @@
           <w:sz w:val="24"/>
           <w:szCs w:val="24"/>
         </w:rPr>
-        <w:footnoteReference w:id="10"/>
-      </w:r>
-      <w:r>
-        <w:rPr>
-          <w:rFonts w:ascii="Times New Roman" w:hAnsi="Times New Roman" w:cs="Times New Roman"/>
-          <w:sz w:val="24"/>
-          <w:szCs w:val="24"/>
-        </w:rPr>
-        <w:t>. I was calculating a volume of wood for each tree that was too low. I also used a source that measured the number of trees growing after 2</w:t>
-      </w:r>
-      <w:r>
-        <w:rPr>
-          <w:rFonts w:ascii="Times New Roman" w:hAnsi="Times New Roman" w:cs="Times New Roman"/>
-          <w:sz w:val="24"/>
-          <w:szCs w:val="24"/>
-        </w:rPr>
-        <w:t>5</w:t>
-      </w:r>
-      <w:r>
-        <w:rPr>
-          <w:rFonts w:ascii="Times New Roman" w:hAnsi="Times New Roman" w:cs="Times New Roman"/>
-          <w:sz w:val="24"/>
-          <w:szCs w:val="24"/>
-        </w:rPr>
-        <w:t xml:space="preserve"> years on a clear</w:t>
-      </w:r>
-      <w:r>
-        <w:rPr>
-          <w:rFonts w:ascii="Times New Roman" w:hAnsi="Times New Roman" w:cs="Times New Roman"/>
-          <w:sz w:val="24"/>
-          <w:szCs w:val="24"/>
-        </w:rPr>
-        <w:t>-</w:t>
-      </w:r>
-      <w:r>
-        <w:rPr>
-          <w:rFonts w:ascii="Times New Roman" w:hAnsi="Times New Roman" w:cs="Times New Roman"/>
-          <w:sz w:val="24"/>
-          <w:szCs w:val="24"/>
-        </w:rPr>
-        <w:t xml:space="preserve">cut in New Jersey. It is possible that the more </w:t>
-      </w:r>
-      <w:r>
-        <w:rPr>
-          <w:rFonts w:ascii="Times New Roman" w:hAnsi="Times New Roman" w:cs="Times New Roman"/>
-          <w:sz w:val="24"/>
-          <w:szCs w:val="24"/>
-        </w:rPr>
-        <w:t>intensive</w:t>
-      </w:r>
-      <w:r>
-        <w:rPr>
-          <w:rFonts w:ascii="Times New Roman" w:hAnsi="Times New Roman" w:cs="Times New Roman"/>
-          <w:sz w:val="24"/>
-          <w:szCs w:val="24"/>
-        </w:rPr>
-        <w:t xml:space="preserve"> methods to clear</w:t>
-      </w:r>
-      <w:r>
-        <w:rPr>
-          <w:rFonts w:ascii="Times New Roman" w:hAnsi="Times New Roman" w:cs="Times New Roman"/>
-          <w:sz w:val="24"/>
-          <w:szCs w:val="24"/>
-        </w:rPr>
-        <w:t>-</w:t>
-      </w:r>
-      <w:r>
-        <w:rPr>
-          <w:rFonts w:ascii="Times New Roman" w:hAnsi="Times New Roman" w:cs="Times New Roman"/>
-          <w:sz w:val="24"/>
-          <w:szCs w:val="24"/>
-        </w:rPr>
-        <w:t>cut forests in the mid-twentieth century inhibited the regeneration of trees more so than clear</w:t>
-      </w:r>
-      <w:r>
-        <w:rPr>
-          <w:rFonts w:ascii="Times New Roman" w:hAnsi="Times New Roman" w:cs="Times New Roman"/>
-          <w:sz w:val="24"/>
-          <w:szCs w:val="24"/>
-        </w:rPr>
-        <w:t>ing</w:t>
-      </w:r>
-      <w:r>
-        <w:rPr>
-          <w:rFonts w:ascii="Times New Roman" w:hAnsi="Times New Roman" w:cs="Times New Roman"/>
-          <w:sz w:val="24"/>
-          <w:szCs w:val="24"/>
-        </w:rPr>
-        <w:t xml:space="preserve"> with an axe in earlier centuries, as damaging </w:t>
-      </w:r>
-      <w:r>
-        <w:rPr>
-          <w:rFonts w:ascii="Times New Roman" w:hAnsi="Times New Roman" w:cs="Times New Roman"/>
-          <w:sz w:val="24"/>
-          <w:szCs w:val="24"/>
-        </w:rPr>
-        <w:t xml:space="preserve">to forests </w:t>
-      </w:r>
-      <w:r>
-        <w:rPr>
-          <w:rFonts w:ascii="Times New Roman" w:hAnsi="Times New Roman" w:cs="Times New Roman"/>
-          <w:sz w:val="24"/>
-          <w:szCs w:val="24"/>
-        </w:rPr>
-        <w:t xml:space="preserve">as that </w:t>
-      </w:r>
-      <w:r>
-        <w:rPr>
-          <w:rFonts w:ascii="Times New Roman" w:hAnsi="Times New Roman" w:cs="Times New Roman"/>
-          <w:sz w:val="24"/>
-          <w:szCs w:val="24"/>
-        </w:rPr>
-        <w:t xml:space="preserve">also </w:t>
-      </w:r>
-      <w:r>
-        <w:rPr>
-          <w:rFonts w:ascii="Times New Roman" w:hAnsi="Times New Roman" w:cs="Times New Roman"/>
-          <w:sz w:val="24"/>
-          <w:szCs w:val="24"/>
-        </w:rPr>
-        <w:t xml:space="preserve">was. It is likely loggers using axes left trees to grow that were smaller than </w:t>
-      </w:r>
-      <w:r>
-        <w:rPr>
-          <w:rFonts w:ascii="Times New Roman" w:hAnsi="Times New Roman" w:cs="Times New Roman"/>
-          <w:sz w:val="24"/>
-          <w:szCs w:val="24"/>
-        </w:rPr>
-        <w:t xml:space="preserve">3.8 cm </w:t>
-      </w:r>
-      <w:r>
-        <w:rPr>
-          <w:rFonts w:ascii="Times New Roman" w:hAnsi="Times New Roman" w:cs="Times New Roman"/>
-          <w:sz w:val="24"/>
-          <w:szCs w:val="24"/>
-        </w:rPr>
-        <w:t>(</w:t>
-      </w:r>
-      <w:r>
-        <w:rPr>
-          <w:rFonts w:ascii="Times New Roman" w:hAnsi="Times New Roman" w:cs="Times New Roman"/>
-          <w:sz w:val="24"/>
-          <w:szCs w:val="24"/>
-        </w:rPr>
-        <w:t>1</w:t>
-      </w:r>
-      <w:r>
-        <w:rPr>
-          <w:rFonts w:ascii="Times New Roman" w:hAnsi="Times New Roman" w:cs="Times New Roman"/>
-          <w:sz w:val="24"/>
-          <w:szCs w:val="24"/>
-        </w:rPr>
-        <w:t>.5</w:t>
-      </w:r>
-      <w:r>
-        <w:rPr>
-          <w:rFonts w:ascii="Times New Roman" w:hAnsi="Times New Roman" w:cs="Times New Roman"/>
-          <w:sz w:val="24"/>
-          <w:szCs w:val="24"/>
-        </w:rPr>
-        <w:t xml:space="preserve"> inch</w:t>
-      </w:r>
-      <w:r>
-        <w:rPr>
-          <w:rFonts w:ascii="Times New Roman" w:hAnsi="Times New Roman" w:cs="Times New Roman"/>
-          <w:sz w:val="24"/>
-          <w:szCs w:val="24"/>
-        </w:rPr>
-        <w:t>es</w:t>
-      </w:r>
-      <w:r>
-        <w:rPr>
-          <w:rFonts w:ascii="Times New Roman" w:hAnsi="Times New Roman" w:cs="Times New Roman"/>
-          <w:sz w:val="24"/>
-          <w:szCs w:val="24"/>
-        </w:rPr>
-        <w:t>)</w:t>
-      </w:r>
-      <w:r>
-        <w:rPr>
-          <w:rFonts w:ascii="Times New Roman" w:hAnsi="Times New Roman" w:cs="Times New Roman"/>
-          <w:sz w:val="24"/>
-          <w:szCs w:val="24"/>
-        </w:rPr>
-        <w:t xml:space="preserve"> in diameter. Also, </w:t>
-      </w:r>
-      <w:r>
-        <w:rPr>
-          <w:rFonts w:ascii="Times New Roman" w:hAnsi="Times New Roman" w:cs="Times New Roman"/>
-          <w:sz w:val="24"/>
-          <w:szCs w:val="24"/>
-        </w:rPr>
-        <w:t>coppicing</w:t>
-      </w:r>
-      <w:r>
-        <w:rPr>
-          <w:rFonts w:ascii="Times New Roman" w:hAnsi="Times New Roman" w:cs="Times New Roman"/>
-          <w:sz w:val="24"/>
-          <w:szCs w:val="24"/>
-        </w:rPr>
-        <w:t xml:space="preserve"> of hardwood trees would have been practiced rather than a full clear cut. </w:t>
-      </w:r>
-      <w:r>
-        <w:rPr>
-          <w:rFonts w:ascii="Times New Roman" w:hAnsi="Times New Roman" w:cs="Times New Roman"/>
-          <w:sz w:val="24"/>
-          <w:szCs w:val="24"/>
-        </w:rPr>
-        <w:t>On the other hand, a</w:t>
-      </w:r>
-      <w:r>
-        <w:rPr>
-          <w:rFonts w:ascii="Times New Roman" w:hAnsi="Times New Roman" w:cs="Times New Roman"/>
-          <w:sz w:val="24"/>
-          <w:szCs w:val="24"/>
-        </w:rPr>
-        <w:t xml:space="preserve">n argument in favour of a lower volume is </w:t>
-      </w:r>
-      <w:r>
-        <w:rPr>
-          <w:rFonts w:ascii="Times New Roman" w:hAnsi="Times New Roman" w:cs="Times New Roman"/>
-          <w:sz w:val="24"/>
-          <w:szCs w:val="24"/>
-        </w:rPr>
-        <w:t>Marquis</w:t>
-      </w:r>
-      <w:r>
-        <w:rPr>
-          <w:rFonts w:ascii="Times New Roman" w:hAnsi="Times New Roman" w:cs="Times New Roman"/>
-          <w:sz w:val="24"/>
-          <w:szCs w:val="24"/>
-        </w:rPr>
-        <w:t xml:space="preserve">’ graph is for tree regeneration </w:t>
-      </w:r>
-      <w:r>
-        <w:rPr>
-          <w:rFonts w:ascii="Times New Roman" w:hAnsi="Times New Roman" w:cs="Times New Roman"/>
-          <w:sz w:val="24"/>
-          <w:szCs w:val="24"/>
-        </w:rPr>
-        <w:t>after 25 years, not just 20 years as practiced by some furnaces.</w:t>
-      </w:r>
-      <w:r>
-        <w:rPr>
-          <w:rFonts w:ascii="Times New Roman" w:hAnsi="Times New Roman" w:cs="Times New Roman"/>
-          <w:sz w:val="24"/>
-          <w:szCs w:val="24"/>
-        </w:rPr>
-        <w:t xml:space="preserve"> What is clear is that there is great variation in the amount of wood produced</w:t>
-      </w:r>
-      <w:r>
-        <w:rPr>
-          <w:rFonts w:ascii="Times New Roman" w:hAnsi="Times New Roman" w:cs="Times New Roman"/>
-          <w:sz w:val="24"/>
-          <w:szCs w:val="24"/>
-        </w:rPr>
-        <w:t xml:space="preserve"> by an acre. While 30 cords per acre is</w:t>
-      </w:r>
-      <w:r>
-        <w:rPr>
-          <w:rFonts w:ascii="Times New Roman" w:hAnsi="Times New Roman" w:cs="Times New Roman"/>
-          <w:sz w:val="24"/>
-          <w:szCs w:val="24"/>
-        </w:rPr>
-        <w:t xml:space="preserve"> a usable figure for a model, this numbe</w:t>
-      </w:r>
-      <w:r>
-        <w:rPr>
-          <w:rFonts w:ascii="Times New Roman" w:hAnsi="Times New Roman" w:cs="Times New Roman"/>
-          <w:sz w:val="24"/>
-          <w:szCs w:val="24"/>
-        </w:rPr>
-        <w:t xml:space="preserve">r is likely high for less productive forests or forests degraded after repeated cycles of cutting. </w:t>
-      </w:r>
-      <w:r>
-        <w:rPr>
-          <w:rFonts w:ascii="Times New Roman" w:hAnsi="Times New Roman" w:cs="Times New Roman"/>
-          <w:sz w:val="24"/>
-          <w:szCs w:val="24"/>
-        </w:rPr>
-        <w:t xml:space="preserve">To reflect this uncertainly and </w:t>
-      </w:r>
-      <w:r>
-        <w:rPr>
-          <w:rFonts w:ascii="Times New Roman" w:hAnsi="Times New Roman" w:cs="Times New Roman"/>
-          <w:sz w:val="24"/>
-          <w:szCs w:val="24"/>
-        </w:rPr>
-        <w:t>variability</w:t>
-      </w:r>
-      <w:r>
-        <w:rPr>
-          <w:rFonts w:ascii="Times New Roman" w:hAnsi="Times New Roman" w:cs="Times New Roman"/>
-          <w:sz w:val="24"/>
-          <w:szCs w:val="24"/>
-        </w:rPr>
-        <w:t xml:space="preserve"> the model has a parameter for number of cells cut per charcoal hearth. This can be set to a higher value to reflect relatively unproductive forests </w:t>
-      </w:r>
-      <w:r>
-        <w:rPr>
-          <w:rFonts w:ascii="Times New Roman" w:hAnsi="Times New Roman" w:cs="Times New Roman"/>
-          <w:sz w:val="24"/>
-          <w:szCs w:val="24"/>
-        </w:rPr>
-        <w:t>and</w:t>
-      </w:r>
-      <w:r>
-        <w:rPr>
-          <w:rFonts w:ascii="Times New Roman" w:hAnsi="Times New Roman" w:cs="Times New Roman"/>
-          <w:sz w:val="24"/>
-          <w:szCs w:val="24"/>
-        </w:rPr>
-        <w:t xml:space="preserve"> large meilers or </w:t>
-      </w:r>
-      <w:r>
-        <w:rPr>
-          <w:rFonts w:ascii="Times New Roman" w:hAnsi="Times New Roman" w:cs="Times New Roman"/>
-          <w:sz w:val="24"/>
-          <w:szCs w:val="24"/>
-        </w:rPr>
-        <w:t>set as</w:t>
-      </w:r>
-      <w:r>
-        <w:rPr>
-          <w:rFonts w:ascii="Times New Roman" w:hAnsi="Times New Roman" w:cs="Times New Roman"/>
-          <w:sz w:val="24"/>
-          <w:szCs w:val="24"/>
-        </w:rPr>
-        <w:t xml:space="preserve"> small as one</w:t>
-      </w:r>
-      <w:r>
-        <w:rPr>
-          <w:rFonts w:ascii="Times New Roman" w:hAnsi="Times New Roman" w:cs="Times New Roman"/>
-          <w:sz w:val="24"/>
-          <w:szCs w:val="24"/>
-        </w:rPr>
-        <w:t xml:space="preserve"> cell </w:t>
-      </w:r>
-      <w:r>
-        <w:rPr>
-          <w:rFonts w:ascii="Times New Roman" w:hAnsi="Times New Roman" w:cs="Times New Roman"/>
-          <w:sz w:val="24"/>
-          <w:szCs w:val="24"/>
-        </w:rPr>
-        <w:t xml:space="preserve">of wood required </w:t>
-      </w:r>
-      <w:r>
-        <w:rPr>
-          <w:rFonts w:ascii="Times New Roman" w:hAnsi="Times New Roman" w:cs="Times New Roman"/>
-          <w:sz w:val="24"/>
-          <w:szCs w:val="24"/>
-        </w:rPr>
-        <w:t>per meiler.</w:t>
-      </w:r>
-      <w:r>
-        <w:rPr>
-          <w:rFonts w:ascii="Times New Roman" w:hAnsi="Times New Roman" w:cs="Times New Roman"/>
-          <w:sz w:val="24"/>
-          <w:szCs w:val="24"/>
-        </w:rPr>
-        <w:t xml:space="preserve"> Finally, the</w:t>
-      </w:r>
-      <w:r>
-        <w:rPr>
-          <w:rFonts w:ascii="Times New Roman" w:hAnsi="Times New Roman" w:cs="Times New Roman"/>
-          <w:sz w:val="24"/>
-          <w:szCs w:val="24"/>
-        </w:rPr>
-        <w:t xml:space="preserve"> idea that each cell is an acre can be rethought</w:t>
-      </w:r>
-      <w:r>
-        <w:rPr>
-          <w:rFonts w:ascii="Times New Roman" w:hAnsi="Times New Roman" w:cs="Times New Roman"/>
-          <w:sz w:val="24"/>
-          <w:szCs w:val="24"/>
-        </w:rPr>
-        <w:t xml:space="preserve"> to consider this uncertainty. A cell may be thought of as half an acre or </w:t>
-      </w:r>
-      <w:r>
-        <w:rPr>
-          <w:rFonts w:ascii="Times New Roman" w:hAnsi="Times New Roman" w:cs="Times New Roman"/>
-          <w:sz w:val="24"/>
-          <w:szCs w:val="24"/>
-        </w:rPr>
-        <w:t>a certain width</w:t>
-      </w:r>
-      <w:r>
-        <w:rPr>
-          <w:rFonts w:ascii="Times New Roman" w:hAnsi="Times New Roman" w:cs="Times New Roman"/>
-          <w:sz w:val="24"/>
-          <w:szCs w:val="24"/>
-        </w:rPr>
-        <w:t xml:space="preserve">, </w:t>
-      </w:r>
-      <w:r>
-        <w:rPr>
-          <w:rFonts w:ascii="Times New Roman" w:hAnsi="Times New Roman" w:cs="Times New Roman"/>
-          <w:sz w:val="24"/>
-          <w:szCs w:val="24"/>
-        </w:rPr>
-        <w:t xml:space="preserve">such as </w:t>
-      </w:r>
-      <w:r>
-        <w:rPr>
-          <w:rFonts w:ascii="Times New Roman" w:hAnsi="Times New Roman" w:cs="Times New Roman"/>
-          <w:sz w:val="24"/>
-          <w:szCs w:val="24"/>
-        </w:rPr>
-        <w:t>30 meters</w:t>
-      </w:r>
-      <w:r>
-        <w:rPr>
-          <w:rFonts w:ascii="Times New Roman" w:hAnsi="Times New Roman" w:cs="Times New Roman"/>
-          <w:sz w:val="24"/>
-          <w:szCs w:val="24"/>
-        </w:rPr>
-        <w:t>,</w:t>
-      </w:r>
-      <w:r>
-        <w:rPr>
-          <w:rFonts w:ascii="Times New Roman" w:hAnsi="Times New Roman" w:cs="Times New Roman"/>
-          <w:sz w:val="24"/>
-          <w:szCs w:val="24"/>
-        </w:rPr>
-        <w:t xml:space="preserve"> for example.</w:t>
-      </w:r>
-      <w:r>
-        <w:rPr>
-          <w:rFonts w:ascii="Times New Roman" w:hAnsi="Times New Roman" w:cs="Times New Roman"/>
-          <w:sz w:val="24"/>
-          <w:szCs w:val="24"/>
-        </w:rPr>
-        <w:t xml:space="preserve"> The number of cells required to construct a charcoal hearth can be adjusted to a model with hexagons</w:t>
-      </w:r>
-      <w:r>
-        <w:rPr>
-          <w:rFonts w:ascii="Times New Roman" w:hAnsi="Times New Roman" w:cs="Times New Roman"/>
-          <w:sz w:val="24"/>
-          <w:szCs w:val="24"/>
-        </w:rPr>
-        <w:t xml:space="preserve"> of </w:t>
-      </w:r>
-      <w:r>
-        <w:rPr>
-          <w:rFonts w:ascii="Times New Roman" w:hAnsi="Times New Roman" w:cs="Times New Roman"/>
-          <w:sz w:val="24"/>
-          <w:szCs w:val="24"/>
-        </w:rPr>
-        <w:t>different sized areas</w:t>
-      </w:r>
-      <w:r>
-        <w:rPr>
-          <w:rFonts w:ascii="Times New Roman" w:hAnsi="Times New Roman" w:cs="Times New Roman"/>
-          <w:sz w:val="24"/>
-          <w:szCs w:val="24"/>
-        </w:rPr>
-        <w:t>.</w:t>
-      </w:r>
-    </w:p>
-    <w:p>
-      <w:pPr>
+        <w:footnoteReference w:id="14"/>
+      </w:r>
+      <w:r>
+        <w:rPr>
+          <w:rFonts w:ascii="Times New Roman" w:hAnsi="Times New Roman" w:cs="Times New Roman"/>
+          <w:sz w:val="24"/>
+          <w:szCs w:val="24"/>
+        </w:rPr>
+        <w:t xml:space="preserve"> The model’s parameter </w:t>
+      </w:r>
+      <w:r>
+        <w:rPr>
+          <w:rFonts w:ascii="Times New Roman" w:hAnsi="Times New Roman" w:cs="Times New Roman"/>
+          <w:sz w:val="24"/>
+          <w:szCs w:val="24"/>
+        </w:rPr>
+        <w:t>“</w:t>
+      </w:r>
+      <w:r>
+        <w:rPr>
+          <w:rFonts w:ascii="Times New Roman" w:hAnsi="Times New Roman" w:cs="Times New Roman"/>
+          <w:sz w:val="24"/>
+          <w:szCs w:val="24"/>
+        </w:rPr>
+        <w:t>Radius from charcoal hearth of cut area</w:t>
+      </w:r>
+      <w:r>
+        <w:rPr>
+          <w:rFonts w:ascii="Times New Roman" w:hAnsi="Times New Roman" w:cs="Times New Roman"/>
+          <w:sz w:val="24"/>
+          <w:szCs w:val="24"/>
+        </w:rPr>
+        <w:t>”</w:t>
+      </w:r>
+      <w:r>
+        <w:rPr>
+          <w:rFonts w:ascii="Times New Roman" w:hAnsi="Times New Roman" w:cs="Times New Roman"/>
+          <w:sz w:val="24"/>
+          <w:szCs w:val="24"/>
+        </w:rPr>
+        <w:t xml:space="preserve"> is used to simulate how far wood would be hauled to construct a meiler.</w:t>
+      </w:r>
+    </w:p>
+    <w:p>
+      <w:pPr>
+        <w:ind w:firstLine="720"/>
         <w:jc w:val="both"/>
         <w:rPr>
           <w:rFonts w:ascii="Times New Roman" w:hAnsi="Times New Roman" w:cs="Times New Roman"/>
@@ -3090,23 +3611,31 @@
           <w:sz w:val="24"/>
           <w:szCs w:val="24"/>
         </w:rPr>
-        <w:t>Each step</w:t>
-      </w:r>
-      <w:r>
-        <w:rPr>
-          <w:rFonts w:ascii="Times New Roman" w:hAnsi="Times New Roman" w:cs="Times New Roman"/>
-          <w:sz w:val="24"/>
-          <w:szCs w:val="24"/>
-        </w:rPr>
-        <w:t xml:space="preserve"> for the model</w:t>
-      </w:r>
-      <w:r>
-        <w:rPr>
-          <w:rFonts w:ascii="Times New Roman" w:hAnsi="Times New Roman" w:cs="Times New Roman"/>
-          <w:sz w:val="24"/>
-          <w:szCs w:val="24"/>
-        </w:rPr>
-        <w:t xml:space="preserve"> is a year</w:t>
+        <w:t>The</w:t>
+      </w:r>
+      <w:r>
+        <w:rPr>
+          <w:rFonts w:ascii="Times New Roman" w:hAnsi="Times New Roman" w:cs="Times New Roman"/>
+          <w:sz w:val="24"/>
+          <w:szCs w:val="24"/>
+        </w:rPr>
+        <w:t xml:space="preserve"> questions the model examines </w:t>
+      </w:r>
+      <w:r>
+        <w:rPr>
+          <w:rFonts w:ascii="Times New Roman" w:hAnsi="Times New Roman" w:cs="Times New Roman"/>
+          <w:sz w:val="24"/>
+          <w:szCs w:val="24"/>
+        </w:rPr>
+        <w:t>are</w:t>
+      </w:r>
+      <w:r>
+        <w:rPr>
+          <w:rFonts w:ascii="Times New Roman" w:hAnsi="Times New Roman" w:cs="Times New Roman"/>
+          <w:sz w:val="24"/>
+          <w:szCs w:val="24"/>
+        </w:rPr>
+        <w:t>:</w:t>
       </w:r>
       <w:r>
         <w:rPr>
@@ -3122,334 +3651,15 @@
           <w:sz w:val="24"/>
           <w:szCs w:val="24"/>
         </w:rPr>
-        <w:t xml:space="preserve">and charcoal making happened over a season of each year. </w:t>
-      </w:r>
-      <w:r>
-        <w:rPr>
-          <w:rFonts w:ascii="Times New Roman" w:hAnsi="Times New Roman" w:cs="Times New Roman"/>
-          <w:sz w:val="24"/>
-          <w:szCs w:val="24"/>
-        </w:rPr>
-        <w:t>Gordon writes that colliers preferred to work during the summer</w:t>
-      </w:r>
-      <w:r>
-        <w:rPr>
-          <w:rFonts w:ascii="Times New Roman" w:hAnsi="Times New Roman" w:cs="Times New Roman"/>
-          <w:sz w:val="24"/>
-          <w:szCs w:val="24"/>
-        </w:rPr>
-        <w:t xml:space="preserve"> with dry weather and a lack of wind.</w:t>
-      </w:r>
-      <w:r>
-        <w:rPr>
-          <w:rStyle w:val="FootnoteReference"/>
-          <w:rFonts w:ascii="Times New Roman" w:hAnsi="Times New Roman" w:cs="Times New Roman"/>
-          <w:sz w:val="24"/>
-          <w:szCs w:val="24"/>
-        </w:rPr>
-        <w:footnoteReference w:id="11"/>
-      </w:r>
-      <w:r>
-        <w:rPr>
-          <w:rFonts w:ascii="Times New Roman" w:hAnsi="Times New Roman" w:cs="Times New Roman"/>
-          <w:sz w:val="24"/>
-          <w:szCs w:val="24"/>
-        </w:rPr>
-        <w:t xml:space="preserve"> Rolondo states </w:t>
-      </w:r>
-      <w:r>
-        <w:rPr>
-          <w:rFonts w:ascii="Times New Roman" w:hAnsi="Times New Roman" w:cs="Times New Roman"/>
-          <w:sz w:val="24"/>
-          <w:szCs w:val="24"/>
-        </w:rPr>
-        <w:t xml:space="preserve">that colliers worked from then end of the winter to the start of the next, </w:t>
-      </w:r>
-      <w:r>
-        <w:rPr>
-          <w:rFonts w:ascii="Times New Roman" w:hAnsi="Times New Roman" w:cs="Times New Roman"/>
-          <w:sz w:val="24"/>
-          <w:szCs w:val="24"/>
-        </w:rPr>
-        <w:t>which in Vermont’s Green Mountains at that time may be a shorter period than at first thought.</w:t>
-      </w:r>
-      <w:r>
-        <w:rPr>
-          <w:rStyle w:val="FootnoteReference"/>
-          <w:rFonts w:ascii="Times New Roman" w:hAnsi="Times New Roman" w:cs="Times New Roman"/>
-          <w:sz w:val="24"/>
-          <w:szCs w:val="24"/>
-        </w:rPr>
-        <w:footnoteReference w:id="12"/>
-      </w:r>
-      <w:r>
-        <w:rPr>
-          <w:rFonts w:ascii="Times New Roman" w:hAnsi="Times New Roman" w:cs="Times New Roman"/>
-          <w:sz w:val="24"/>
-          <w:szCs w:val="24"/>
-        </w:rPr>
-        <w:t xml:space="preserve"> </w:t>
-      </w:r>
-      <w:r>
-        <w:rPr>
-          <w:rFonts w:ascii="Times New Roman" w:hAnsi="Times New Roman" w:cs="Times New Roman"/>
-          <w:sz w:val="24"/>
-          <w:szCs w:val="24"/>
-        </w:rPr>
-        <w:t>If the construction of a meiler took 1 week, burning 1-2 more with a further week to rake out charcoal</w:t>
-      </w:r>
-      <w:r>
-        <w:rPr>
-          <w:rFonts w:ascii="Times New Roman" w:hAnsi="Times New Roman" w:cs="Times New Roman"/>
-          <w:sz w:val="24"/>
-          <w:szCs w:val="24"/>
-        </w:rPr>
-        <w:t xml:space="preserve">, let it cool </w:t>
-      </w:r>
-      <w:r>
-        <w:rPr>
-          <w:rFonts w:ascii="Times New Roman" w:hAnsi="Times New Roman" w:cs="Times New Roman"/>
-          <w:sz w:val="24"/>
-          <w:szCs w:val="24"/>
-        </w:rPr>
-        <w:t>and load it in a wagon</w:t>
-      </w:r>
-      <w:r>
-        <w:rPr>
-          <w:rFonts w:ascii="Times New Roman" w:hAnsi="Times New Roman" w:cs="Times New Roman"/>
-          <w:sz w:val="24"/>
-          <w:szCs w:val="24"/>
-        </w:rPr>
-        <w:t xml:space="preserve">, </w:t>
-      </w:r>
-      <w:r>
-        <w:rPr>
-          <w:rFonts w:ascii="Times New Roman" w:hAnsi="Times New Roman" w:cs="Times New Roman"/>
-          <w:sz w:val="24"/>
-          <w:szCs w:val="24"/>
-        </w:rPr>
-        <w:t>it is probable that the same site was used more than once in a year, if sufficient wood was nearby to build another meiler.</w:t>
-      </w:r>
-      <w:r>
-        <w:rPr>
-          <w:rStyle w:val="FootnoteReference"/>
-          <w:rFonts w:ascii="Times New Roman" w:hAnsi="Times New Roman" w:cs="Times New Roman"/>
-          <w:sz w:val="24"/>
-          <w:szCs w:val="24"/>
-        </w:rPr>
-        <w:footnoteReference w:id="13"/>
-      </w:r>
-      <w:r>
-        <w:rPr>
-          <w:rFonts w:ascii="Times New Roman" w:hAnsi="Times New Roman" w:cs="Times New Roman"/>
-          <w:sz w:val="24"/>
-          <w:szCs w:val="24"/>
-        </w:rPr>
-        <w:t xml:space="preserve"> This probability is based on efficiency</w:t>
-      </w:r>
-      <w:r>
-        <w:rPr>
-          <w:rFonts w:ascii="Times New Roman" w:hAnsi="Times New Roman" w:cs="Times New Roman"/>
-          <w:sz w:val="24"/>
-          <w:szCs w:val="24"/>
-        </w:rPr>
-        <w:t xml:space="preserve"> and evidence charcoal hearths were reused.</w:t>
-      </w:r>
-      <w:r>
-        <w:rPr>
-          <w:rFonts w:ascii="Times New Roman" w:hAnsi="Times New Roman" w:cs="Times New Roman"/>
-          <w:sz w:val="24"/>
-          <w:szCs w:val="24"/>
-        </w:rPr>
-        <w:t xml:space="preserve"> Buil</w:t>
-      </w:r>
-      <w:r>
-        <w:rPr>
-          <w:rFonts w:ascii="Times New Roman" w:hAnsi="Times New Roman" w:cs="Times New Roman"/>
-          <w:sz w:val="24"/>
-          <w:szCs w:val="24"/>
-        </w:rPr>
-        <w:t>d</w:t>
-      </w:r>
-      <w:r>
-        <w:rPr>
-          <w:rFonts w:ascii="Times New Roman" w:hAnsi="Times New Roman" w:cs="Times New Roman"/>
-          <w:sz w:val="24"/>
-          <w:szCs w:val="24"/>
-        </w:rPr>
-        <w:t>ing a site for a charcoal hearth requires leveling the site which is labour intensive in a hilly area with tree stumps. This work would be done only if necessary</w:t>
-      </w:r>
-      <w:r>
-        <w:rPr>
-          <w:rFonts w:ascii="Times New Roman" w:hAnsi="Times New Roman" w:cs="Times New Roman"/>
-          <w:sz w:val="24"/>
-          <w:szCs w:val="24"/>
-        </w:rPr>
-        <w:t xml:space="preserve"> and with consideration that the </w:t>
-      </w:r>
-      <w:r>
-        <w:rPr>
-          <w:rFonts w:ascii="Times New Roman" w:hAnsi="Times New Roman" w:cs="Times New Roman"/>
-          <w:sz w:val="24"/>
-          <w:szCs w:val="24"/>
-        </w:rPr>
-        <w:t xml:space="preserve">transporting wood to a charcoal hearth is </w:t>
-      </w:r>
-      <w:r>
-        <w:rPr>
-          <w:rFonts w:ascii="Times New Roman" w:hAnsi="Times New Roman" w:cs="Times New Roman"/>
-          <w:sz w:val="24"/>
-          <w:szCs w:val="24"/>
-        </w:rPr>
-        <w:t xml:space="preserve">also </w:t>
-      </w:r>
-      <w:r>
-        <w:rPr>
-          <w:rFonts w:ascii="Times New Roman" w:hAnsi="Times New Roman" w:cs="Times New Roman"/>
-          <w:sz w:val="24"/>
-          <w:szCs w:val="24"/>
-        </w:rPr>
-        <w:t xml:space="preserve">labour intensive or may require teamsters to haul the wood, increasing the cost of production. New charcoal hearths would have been built near available wood rather than hauling </w:t>
-      </w:r>
-      <w:r>
-        <w:rPr>
-          <w:rFonts w:ascii="Times New Roman" w:hAnsi="Times New Roman" w:cs="Times New Roman"/>
-          <w:sz w:val="24"/>
-          <w:szCs w:val="24"/>
-        </w:rPr>
-        <w:t>logs</w:t>
-      </w:r>
-      <w:r>
-        <w:rPr>
-          <w:rFonts w:ascii="Times New Roman" w:hAnsi="Times New Roman" w:cs="Times New Roman"/>
-          <w:sz w:val="24"/>
-          <w:szCs w:val="24"/>
-        </w:rPr>
-        <w:t xml:space="preserve"> a long </w:t>
-      </w:r>
-      <w:r>
-        <w:rPr>
-          <w:rFonts w:ascii="Times New Roman" w:hAnsi="Times New Roman" w:cs="Times New Roman"/>
-          <w:sz w:val="24"/>
-          <w:szCs w:val="24"/>
-        </w:rPr>
-        <w:lastRenderedPageBreak/>
-        <w:t>distance to</w:t>
-      </w:r>
-      <w:r>
-        <w:rPr>
-          <w:rFonts w:ascii="Times New Roman" w:hAnsi="Times New Roman" w:cs="Times New Roman"/>
-          <w:sz w:val="24"/>
-          <w:szCs w:val="24"/>
-        </w:rPr>
-        <w:t xml:space="preserve"> an existing charcoal hearth. Colliers needed to pay close attention when making charcoal so they would need to be nearby to check a hearth frequently. </w:t>
-      </w:r>
-      <w:r>
-        <w:rPr>
-          <w:rFonts w:ascii="Times New Roman" w:hAnsi="Times New Roman" w:cs="Times New Roman"/>
-          <w:sz w:val="24"/>
-          <w:szCs w:val="24"/>
-        </w:rPr>
-        <w:t>T</w:t>
-      </w:r>
-      <w:r>
-        <w:rPr>
-          <w:rFonts w:ascii="Times New Roman" w:hAnsi="Times New Roman" w:cs="Times New Roman"/>
-          <w:sz w:val="24"/>
-          <w:szCs w:val="24"/>
-        </w:rPr>
-        <w:t>hey often tended more than one hearth at a time in order to maximize the productivity of their labour.</w:t>
-      </w:r>
-      <w:r>
-        <w:rPr>
-          <w:rStyle w:val="FootnoteReference"/>
-          <w:rFonts w:ascii="Times New Roman" w:hAnsi="Times New Roman" w:cs="Times New Roman"/>
-          <w:sz w:val="24"/>
-          <w:szCs w:val="24"/>
-        </w:rPr>
-        <w:footnoteReference w:id="14"/>
-      </w:r>
-      <w:r>
-        <w:rPr>
-          <w:rFonts w:ascii="Times New Roman" w:hAnsi="Times New Roman" w:cs="Times New Roman"/>
-          <w:sz w:val="24"/>
-          <w:szCs w:val="24"/>
-        </w:rPr>
-        <w:t xml:space="preserve"> The model’s parameter </w:t>
-      </w:r>
-      <w:r>
-        <w:rPr>
-          <w:rFonts w:ascii="Times New Roman" w:hAnsi="Times New Roman" w:cs="Times New Roman"/>
-          <w:sz w:val="24"/>
-          <w:szCs w:val="24"/>
-        </w:rPr>
-        <w:t>“</w:t>
-      </w:r>
-      <w:r>
-        <w:rPr>
-          <w:rFonts w:ascii="Times New Roman" w:hAnsi="Times New Roman" w:cs="Times New Roman"/>
-          <w:sz w:val="24"/>
-          <w:szCs w:val="24"/>
-        </w:rPr>
-        <w:t>Radius from charcoal hearth of cut area</w:t>
-      </w:r>
-      <w:r>
-        <w:rPr>
-          <w:rFonts w:ascii="Times New Roman" w:hAnsi="Times New Roman" w:cs="Times New Roman"/>
-          <w:sz w:val="24"/>
-          <w:szCs w:val="24"/>
-        </w:rPr>
-        <w:t>”</w:t>
-      </w:r>
-      <w:r>
-        <w:rPr>
-          <w:rFonts w:ascii="Times New Roman" w:hAnsi="Times New Roman" w:cs="Times New Roman"/>
-          <w:sz w:val="24"/>
-          <w:szCs w:val="24"/>
-        </w:rPr>
-        <w:t xml:space="preserve"> is used to simulate how far wood would be hauled to construct a meiler.</w:t>
-      </w:r>
-    </w:p>
-    <w:p>
-      <w:pPr>
-        <w:jc w:val="both"/>
-        <w:rPr>
-          <w:rFonts w:ascii="Times New Roman" w:hAnsi="Times New Roman" w:cs="Times New Roman"/>
-          <w:sz w:val="24"/>
-          <w:szCs w:val="24"/>
-        </w:rPr>
-      </w:pPr>
-      <w:r>
-        <w:rPr>
-          <w:rFonts w:ascii="Times New Roman" w:hAnsi="Times New Roman" w:cs="Times New Roman"/>
-          <w:sz w:val="24"/>
-          <w:szCs w:val="24"/>
-        </w:rPr>
-        <w:t>The</w:t>
-      </w:r>
-      <w:r>
-        <w:rPr>
-          <w:rFonts w:ascii="Times New Roman" w:hAnsi="Times New Roman" w:cs="Times New Roman"/>
-          <w:sz w:val="24"/>
-          <w:szCs w:val="24"/>
-        </w:rPr>
-        <w:t xml:space="preserve"> questions the model examines </w:t>
-      </w:r>
-      <w:r>
-        <w:rPr>
-          <w:rFonts w:ascii="Times New Roman" w:hAnsi="Times New Roman" w:cs="Times New Roman"/>
-          <w:sz w:val="24"/>
-          <w:szCs w:val="24"/>
-        </w:rPr>
-        <w:t>are</w:t>
-      </w:r>
-      <w:r>
-        <w:rPr>
-          <w:rFonts w:ascii="Times New Roman" w:hAnsi="Times New Roman" w:cs="Times New Roman"/>
-          <w:sz w:val="24"/>
-          <w:szCs w:val="24"/>
-        </w:rPr>
-        <w:t xml:space="preserve"> how far away were charcoal hearths from one another considering the factors of construction effort, transportation and travel distance of the collier between hearths? How did these factors determine the pattern of construction of charcoal hearths? How does the model’s patterns com</w:t>
+        <w:t>H</w:t>
+      </w:r>
+      <w:r>
+        <w:rPr>
+          <w:rFonts w:ascii="Times New Roman" w:hAnsi="Times New Roman" w:cs="Times New Roman"/>
+          <w:sz w:val="24"/>
+          <w:szCs w:val="24"/>
+        </w:rPr>
+        <w:t>ow far away were charcoal hearths from one another considering the factors of construction effort, transportation and travel distance of the collier between hearths? How did these factors determine the pattern of construction of charcoal hearths? How does the model’s patterns com</w:t>
       </w:r>
       <w:r>
         <w:rPr>

</xml_diff>